<commit_message>
removed due dates from README.docx
</commit_message>
<xml_diff>
--- a/final project/README.docx
+++ b/final project/README.docx
@@ -75,8 +75,6 @@
         </w:rPr>
         <w:t>Last edited 3/3/2020</w:t>
       </w:r>
-      <w:bookmarkStart w:id="0" w:name="_GoBack"/>
-      <w:bookmarkEnd w:id="0"/>
     </w:p>
     <w:p>
       <w:pPr>
@@ -169,16 +167,16 @@
               <w:cnfStyle w:val="000000100000" w:firstRow="0" w:lastRow="0" w:firstColumn="0" w:lastColumn="0" w:oddVBand="0" w:evenVBand="0" w:oddHBand="1" w:evenHBand="0" w:firstRowFirstColumn="0" w:firstRowLastColumn="0" w:lastRowFirstColumn="0" w:lastRowLastColumn="0"/>
             </w:pPr>
             <w:r>
-              <w:t>3</w:t>
+              <w:t>March</w:t>
             </w:r>
             <w:r>
               <w:t xml:space="preserve"> </w:t>
             </w:r>
             <w:r>
-              <w:t>March</w:t>
-            </w:r>
-            <w:r>
-              <w:t xml:space="preserve"> 20</w:t>
+              <w:t xml:space="preserve">10, </w:t>
+            </w:r>
+            <w:r>
+              <w:t>20</w:t>
             </w:r>
             <w:r>
               <w:t>20</w:t>
@@ -192,12 +190,12 @@
         </w:trPr>
         <w:tc>
           <w:tcPr>
-            <w:cnfStyle w:val="001000000000" w:firstRow="0" w:lastRow="0" w:firstColumn="1" w:lastColumn="0" w:oddVBand="0" w:evenVBand="0" w:oddHBand="0" w:evenHBand="0" w:firstRowFirstColumn="0" w:firstRowLastColumn="0" w:lastRowFirstColumn="0" w:lastRowLastColumn="0"/>
             <w:tcW w:w="1525" w:type="dxa"/>
           </w:tcPr>
           <w:p>
             <w:pPr>
               <w:pStyle w:val="NoSpacing"/>
+              <w:cnfStyle w:val="001000000000" w:firstRow="0" w:lastRow="0" w:firstColumn="1" w:lastColumn="0" w:oddVBand="0" w:evenVBand="0" w:oddHBand="0" w:evenHBand="0" w:firstRowFirstColumn="0" w:firstRowLastColumn="0" w:lastRowFirstColumn="0" w:lastRowLastColumn="0"/>
             </w:pPr>
             <w:r>
               <w:t>Due</w:t>
@@ -214,237 +212,7 @@
           <w:p>
             <w:pPr>
               <w:pStyle w:val="NoSpacing"/>
-              <w:numPr>
-                <w:ilvl w:val="0"/>
-                <w:numId w:val="2"/>
-              </w:numPr>
-              <w:ind w:left="256" w:hanging="270"/>
-              <w:cnfStyle w:val="000000000000" w:firstRow="0" w:lastRow="0" w:firstColumn="0" w:lastColumn="0" w:oddVBand="0" w:evenVBand="0" w:oddHBand="0" w:evenHBand="0" w:firstRowFirstColumn="0" w:firstRowLastColumn="0" w:lastRowFirstColumn="0" w:lastRowLastColumn="0"/>
-            </w:pPr>
-            <w:r>
-              <w:t>CATME Team-Building Survey</w:t>
-            </w:r>
-            <w:r>
-              <w:t xml:space="preserve"> and </w:t>
-            </w:r>
-            <w:r>
-              <w:t xml:space="preserve">Project </w:t>
-            </w:r>
-            <w:r>
-              <w:t>Idea Brainstorm</w:t>
-            </w:r>
-            <w:r>
-              <w:t xml:space="preserve">: </w:t>
-            </w:r>
-            <w:r>
-              <w:t xml:space="preserve">Mar. </w:t>
-            </w:r>
-            <w:r>
-              <w:t>3</w:t>
-            </w:r>
-            <w:r>
-              <w:t xml:space="preserve"> </w:t>
-            </w:r>
-          </w:p>
-          <w:p>
-            <w:pPr>
-              <w:pStyle w:val="NoSpacing"/>
-              <w:numPr>
-                <w:ilvl w:val="0"/>
-                <w:numId w:val="2"/>
-              </w:numPr>
-              <w:ind w:left="256" w:hanging="270"/>
-              <w:cnfStyle w:val="000000000000" w:firstRow="0" w:lastRow="0" w:firstColumn="0" w:lastColumn="0" w:oddVBand="0" w:evenVBand="0" w:oddHBand="0" w:evenHBand="0" w:firstRowFirstColumn="0" w:firstRowLastColumn="0" w:lastRowFirstColumn="0" w:lastRowLastColumn="0"/>
-            </w:pPr>
-            <w:r>
-              <w:t xml:space="preserve">Team Project Pre-Survey: </w:t>
-            </w:r>
-            <w:r>
-              <w:t>March 30 at 11:59 p.m.</w:t>
-            </w:r>
-          </w:p>
-          <w:p>
-            <w:pPr>
-              <w:pStyle w:val="NoSpacing"/>
-              <w:numPr>
-                <w:ilvl w:val="0"/>
-                <w:numId w:val="2"/>
-              </w:numPr>
-              <w:ind w:left="256" w:hanging="270"/>
-              <w:cnfStyle w:val="000000000000" w:firstRow="0" w:lastRow="0" w:firstColumn="0" w:lastColumn="0" w:oddVBand="0" w:evenVBand="0" w:oddHBand="0" w:evenHBand="0" w:firstRowFirstColumn="0" w:firstRowLastColumn="0" w:lastRowFirstColumn="0" w:lastRowLastColumn="0"/>
-            </w:pPr>
-            <w:r>
-              <w:t>Team Proposa</w:t>
-            </w:r>
-            <w:r>
-              <w:t>l: Week of Mar. 31–Apr. 2</w:t>
-            </w:r>
-          </w:p>
-          <w:p>
-            <w:pPr>
-              <w:pStyle w:val="NoSpacing"/>
-              <w:numPr>
-                <w:ilvl w:val="0"/>
-                <w:numId w:val="2"/>
-              </w:numPr>
-              <w:ind w:left="256" w:hanging="270"/>
-              <w:cnfStyle w:val="000000000000" w:firstRow="0" w:lastRow="0" w:firstColumn="0" w:lastColumn="0" w:oddVBand="0" w:evenVBand="0" w:oddHBand="0" w:evenHBand="0" w:firstRowFirstColumn="0" w:firstRowLastColumn="0" w:lastRowFirstColumn="0" w:lastRowLastColumn="0"/>
-            </w:pPr>
-            <w:r>
-              <w:t>Team Milestone 1</w:t>
-            </w:r>
-            <w:r>
-              <w:t xml:space="preserve">: </w:t>
-            </w:r>
-            <w:r>
-              <w:t xml:space="preserve">Week of </w:t>
-            </w:r>
-            <w:r>
-              <w:t xml:space="preserve">Apr. </w:t>
-            </w:r>
-            <w:r>
-              <w:t>7</w:t>
-            </w:r>
-            <w:r>
-              <w:t>-</w:t>
-            </w:r>
-            <w:r>
-              <w:t>9</w:t>
-            </w:r>
-            <w:r>
-              <w:t xml:space="preserve"> (</w:t>
-            </w:r>
-            <w:r>
-              <w:t>at scheduled team meeting)</w:t>
-            </w:r>
-          </w:p>
-          <w:p>
-            <w:pPr>
-              <w:pStyle w:val="NoSpacing"/>
-              <w:numPr>
-                <w:ilvl w:val="0"/>
-                <w:numId w:val="2"/>
-              </w:numPr>
-              <w:ind w:left="256" w:hanging="270"/>
-              <w:cnfStyle w:val="000000000000" w:firstRow="0" w:lastRow="0" w:firstColumn="0" w:lastColumn="0" w:oddVBand="0" w:evenVBand="0" w:oddHBand="0" w:evenHBand="0" w:firstRowFirstColumn="0" w:firstRowLastColumn="0" w:lastRowFirstColumn="0" w:lastRowLastColumn="0"/>
-            </w:pPr>
-            <w:r>
-              <w:t>T</w:t>
-            </w:r>
-            <w:r>
-              <w:t>eam Milestone 2</w:t>
-            </w:r>
-            <w:r>
-              <w:t>:</w:t>
-            </w:r>
-            <w:r>
-              <w:t xml:space="preserve"> </w:t>
-            </w:r>
-            <w:r>
-              <w:t xml:space="preserve">Week of Apr. </w:t>
-            </w:r>
-            <w:r>
-              <w:t>14</w:t>
-            </w:r>
-            <w:r>
-              <w:t>-1</w:t>
-            </w:r>
-            <w:r>
-              <w:t>6</w:t>
-            </w:r>
-            <w:r>
-              <w:t xml:space="preserve"> </w:t>
-            </w:r>
-            <w:r>
-              <w:t>(at scheduled team meeting)</w:t>
-            </w:r>
-          </w:p>
-          <w:p>
-            <w:pPr>
-              <w:pStyle w:val="NoSpacing"/>
-              <w:numPr>
-                <w:ilvl w:val="0"/>
-                <w:numId w:val="2"/>
-              </w:numPr>
-              <w:ind w:left="256" w:hanging="270"/>
-              <w:cnfStyle w:val="000000000000" w:firstRow="0" w:lastRow="0" w:firstColumn="0" w:lastColumn="0" w:oddVBand="0" w:evenVBand="0" w:oddHBand="0" w:evenHBand="0" w:firstRowFirstColumn="0" w:firstRowLastColumn="0" w:lastRowFirstColumn="0" w:lastRowLastColumn="0"/>
-            </w:pPr>
-            <w:r>
-              <w:t xml:space="preserve">Team Milestone 3: Week of Apr. </w:t>
-            </w:r>
-            <w:r>
-              <w:t>21</w:t>
-            </w:r>
-            <w:r>
-              <w:t>-</w:t>
-            </w:r>
-            <w:r>
-              <w:t>23</w:t>
-            </w:r>
-            <w:r>
-              <w:t xml:space="preserve"> </w:t>
-            </w:r>
-            <w:r>
-              <w:t>(at scheduled team meeting)</w:t>
-            </w:r>
-          </w:p>
-          <w:p>
-            <w:pPr>
-              <w:pStyle w:val="NoSpacing"/>
-              <w:numPr>
-                <w:ilvl w:val="0"/>
-                <w:numId w:val="2"/>
-              </w:numPr>
-              <w:ind w:left="256" w:hanging="270"/>
-              <w:cnfStyle w:val="000000000000" w:firstRow="0" w:lastRow="0" w:firstColumn="0" w:lastColumn="0" w:oddVBand="0" w:evenVBand="0" w:oddHBand="0" w:evenHBand="0" w:firstRowFirstColumn="0" w:firstRowLastColumn="0" w:lastRowFirstColumn="0" w:lastRowLastColumn="0"/>
-            </w:pPr>
-            <w:r>
-              <w:t>Team Milestone 4: Week of Apr</w:t>
-            </w:r>
-            <w:r>
-              <w:t>. 2</w:t>
-            </w:r>
-            <w:r>
-              <w:t>8</w:t>
-            </w:r>
-            <w:r>
-              <w:t>-</w:t>
-            </w:r>
-            <w:r>
-              <w:t>30</w:t>
-            </w:r>
-            <w:r>
-              <w:t xml:space="preserve"> </w:t>
-            </w:r>
-            <w:r>
-              <w:t>(at scheduled team meeting)</w:t>
-            </w:r>
-          </w:p>
-          <w:p>
-            <w:pPr>
-              <w:pStyle w:val="NoSpacing"/>
-              <w:numPr>
-                <w:ilvl w:val="0"/>
-                <w:numId w:val="2"/>
-              </w:numPr>
-              <w:ind w:left="256" w:hanging="270"/>
-              <w:cnfStyle w:val="000000000000" w:firstRow="0" w:lastRow="0" w:firstColumn="0" w:lastColumn="0" w:oddVBand="0" w:evenVBand="0" w:oddHBand="0" w:evenHBand="0" w:firstRowFirstColumn="0" w:firstRowLastColumn="0" w:lastRowFirstColumn="0" w:lastRowLastColumn="0"/>
-            </w:pPr>
-            <w:r>
-              <w:t xml:space="preserve">Team Project Post-Survey: </w:t>
-            </w:r>
-            <w:r>
-              <w:t xml:space="preserve"> </w:t>
-            </w:r>
-            <w:r>
-              <w:t>May 1 at 11:59 p.m.</w:t>
-            </w:r>
-          </w:p>
-          <w:p>
-            <w:pPr>
-              <w:pStyle w:val="NoSpacing"/>
               <w:ind w:left="-14"/>
-              <w:cnfStyle w:val="000000000000" w:firstRow="0" w:lastRow="0" w:firstColumn="0" w:lastColumn="0" w:oddVBand="0" w:evenVBand="0" w:oddHBand="0" w:evenHBand="0" w:firstRowFirstColumn="0" w:firstRowLastColumn="0" w:lastRowFirstColumn="0" w:lastRowLastColumn="0"/>
               <w:rPr>
                 <w:i/>
                 <w:sz w:val="20"/>
@@ -452,37 +220,10 @@
               </w:rPr>
             </w:pPr>
             <w:r>
-              <w:rPr>
-                <w:i/>
-                <w:sz w:val="20"/>
-                <w:szCs w:val="20"/>
-              </w:rPr>
-              <w:t>For all team milestones</w:t>
-            </w:r>
-            <w:r>
-              <w:rPr>
-                <w:i/>
-                <w:sz w:val="20"/>
-                <w:szCs w:val="20"/>
-              </w:rPr>
-              <w:t xml:space="preserve"> CATME Team Evaluations are due</w:t>
-            </w:r>
-            <w:r>
-              <w:rPr>
-                <w:i/>
-                <w:sz w:val="20"/>
-                <w:szCs w:val="20"/>
-              </w:rPr>
-              <w:t xml:space="preserve"> on </w:t>
-            </w:r>
-            <w:r>
-              <w:rPr>
-                <w:i/>
-                <w:sz w:val="20"/>
-                <w:szCs w:val="20"/>
-              </w:rPr>
-              <w:t>day of scheduled team meeting at 11:59 p.m.</w:t>
-            </w:r>
+              <w:t>TBD</w:t>
+            </w:r>
+            <w:bookmarkStart w:id="0" w:name="_GoBack"/>
+            <w:bookmarkEnd w:id="0"/>
           </w:p>
         </w:tc>
       </w:tr>
@@ -754,7 +495,6 @@
         <w:pStyle w:val="Heading1"/>
       </w:pPr>
       <w:r>
-        <w:lastRenderedPageBreak/>
         <w:t>Project Steps</w:t>
       </w:r>
     </w:p>
@@ -809,6 +549,7 @@
         <w:t xml:space="preserve">they </w:t>
       </w:r>
       <w:r>
+        <w:lastRenderedPageBreak/>
         <w:t xml:space="preserve">can </w:t>
       </w:r>
       <w:r>
@@ -1206,19 +947,7 @@
           <w:rPr>
             <w:rStyle w:val="Hyperlink"/>
           </w:rPr>
-          <w:t>Slack Work</w:t>
-        </w:r>
-        <w:r>
-          <w:rPr>
-            <w:rStyle w:val="Hyperlink"/>
-          </w:rPr>
-          <w:t>s</w:t>
-        </w:r>
-        <w:r>
-          <w:rPr>
-            <w:rStyle w:val="Hyperlink"/>
-          </w:rPr>
-          <w:t>pace</w:t>
+          <w:t>Slack Workspace</w:t>
         </w:r>
       </w:hyperlink>
       <w:r>
@@ -1237,11 +966,7 @@
         <w:t>s</w:t>
       </w:r>
       <w:r>
-        <w:t xml:space="preserve"> have access to this private channel. Please use the channel for all online team communications, </w:t>
-      </w:r>
-      <w:r>
-        <w:lastRenderedPageBreak/>
-        <w:t xml:space="preserve">since these communications </w:t>
+        <w:t xml:space="preserve"> have access to this private channel. Please use the channel for all online team communications, since these communications </w:t>
       </w:r>
       <w:r>
         <w:t xml:space="preserve">will be considered when </w:t>
@@ -1287,16 +1012,11 @@
       <w:r>
         <w:t xml:space="preserve">“Basic </w:t>
       </w:r>
-      <w:proofErr w:type="spellStart"/>
       <w:r>
         <w:t>k</w:t>
       </w:r>
       <w:r>
-        <w:t>anban</w:t>
-      </w:r>
-      <w:proofErr w:type="spellEnd"/>
-      <w:r>
-        <w:t>” template</w:t>
+        <w:t>anban” template</w:t>
       </w:r>
       <w:r>
         <w:t>.</w:t>
@@ -1340,6 +1060,7 @@
         <w:pStyle w:val="Heading2"/>
       </w:pPr>
       <w:r>
+        <w:lastRenderedPageBreak/>
         <w:t>6</w:t>
       </w:r>
       <w:r>
@@ -1723,11 +1444,7 @@
         <w:t>provide a basis for evaluating</w:t>
       </w:r>
       <w:r>
-        <w:t xml:space="preserve"> </w:t>
-      </w:r>
-      <w:r>
-        <w:lastRenderedPageBreak/>
-        <w:t xml:space="preserve">your process and progress </w:t>
+        <w:t xml:space="preserve"> your process and progress </w:t>
       </w:r>
       <w:r>
         <w:t xml:space="preserve">over the previous week. </w:t>
@@ -1807,6 +1524,7 @@
               <w:spacing w:after="0"/>
             </w:pPr>
             <w:r>
+              <w:lastRenderedPageBreak/>
               <w:t>Deliverab</w:t>
             </w:r>
             <w:r>
@@ -2458,15 +2176,7 @@
         <w:t>in which you reflect on your process and progress over the previous week</w:t>
       </w:r>
       <w:r>
-        <w:t xml:space="preserve">.  Reflections do not have to be long – they only need to clearly communicate your personal ups and downs during the last </w:t>
-      </w:r>
-      <w:proofErr w:type="gramStart"/>
-      <w:r>
-        <w:t>milestone .</w:t>
-      </w:r>
-      <w:proofErr w:type="gramEnd"/>
-      <w:r>
-        <w:t xml:space="preserve"> </w:t>
+        <w:t xml:space="preserve">.  Reflections do not have to be long – they only need to clearly communicate your personal ups and downs during the last milestone . </w:t>
       </w:r>
     </w:p>
     <w:p>
@@ -2542,7 +2252,6 @@
         <w:pStyle w:val="Heading1"/>
       </w:pPr>
       <w:r>
-        <w:lastRenderedPageBreak/>
         <w:t xml:space="preserve">Programming </w:t>
       </w:r>
       <w:r>
@@ -2644,6 +2353,7 @@
         </w:numPr>
       </w:pPr>
       <w:r>
+        <w:lastRenderedPageBreak/>
         <w:t xml:space="preserve">Keep track of progress </w:t>
       </w:r>
       <w:r>
@@ -2668,18 +2378,10 @@
         <w:t xml:space="preserve"> with progress made and questions to be answered. </w:t>
       </w:r>
       <w:r>
-        <w:t>For example, use checkboxes to create lists of to-do items</w:t>
-      </w:r>
-      <w:proofErr w:type="gramStart"/>
-      <w:r>
-        <w:t xml:space="preserve">. </w:t>
-      </w:r>
-      <w:r>
-        <w:t>,</w:t>
-      </w:r>
-      <w:proofErr w:type="gramEnd"/>
-      <w:r>
-        <w:t xml:space="preserve"> </w:t>
+        <w:t xml:space="preserve">For example, use checkboxes to create lists of to-do items. </w:t>
+      </w:r>
+      <w:r>
+        <w:t xml:space="preserve">, </w:t>
       </w:r>
       <w:r>
         <w:t>This will help you maintain a</w:t>
@@ -2949,19 +2651,7 @@
           <w:rPr>
             <w:rStyle w:val="Hyperlink"/>
           </w:rPr>
-          <w:t>con</w:t>
-        </w:r>
-        <w:r>
-          <w:rPr>
-            <w:rStyle w:val="Hyperlink"/>
-          </w:rPr>
-          <w:t>v</w:t>
-        </w:r>
-        <w:r>
-          <w:rPr>
-            <w:rStyle w:val="Hyperlink"/>
-          </w:rPr>
-          <w:t>entions</w:t>
+          <w:t>conventions</w:t>
         </w:r>
       </w:hyperlink>
       <w:r>
@@ -2972,19 +2662,7 @@
           <w:rPr>
             <w:rStyle w:val="Hyperlink"/>
           </w:rPr>
-          <w:t>bes</w:t>
-        </w:r>
-        <w:r>
-          <w:rPr>
-            <w:rStyle w:val="Hyperlink"/>
-          </w:rPr>
-          <w:t>t</w:t>
-        </w:r>
-        <w:r>
-          <w:rPr>
-            <w:rStyle w:val="Hyperlink"/>
-          </w:rPr>
-          <w:t xml:space="preserve"> practices</w:t>
+          <w:t>best practices</w:t>
         </w:r>
       </w:hyperlink>
       <w:r>
@@ -3083,15 +2761,7 @@
           <w:i/>
           <w:iCs/>
         </w:rPr>
-        <w:t xml:space="preserve"> at the team </w:t>
-      </w:r>
-      <w:r>
-        <w:rPr>
-          <w:i/>
-          <w:iCs/>
-        </w:rPr>
-        <w:lastRenderedPageBreak/>
-        <w:t>meeting.</w:t>
+        <w:t xml:space="preserve"> at the team meeting.</w:t>
       </w:r>
       <w:r>
         <w:rPr>
@@ -3182,6 +2852,7 @@
         <w:pStyle w:val="Heading1"/>
       </w:pPr>
       <w:r>
+        <w:lastRenderedPageBreak/>
         <w:t>Assessment</w:t>
       </w:r>
     </w:p>
@@ -4223,30 +3894,14 @@
                 <w:sz w:val="18"/>
                 <w:szCs w:val="18"/>
               </w:rPr>
-              <w:t xml:space="preserve">Coding and style best practices </w:t>
-            </w:r>
-            <w:proofErr w:type="gramStart"/>
-            <w:r>
-              <w:rPr>
-                <w:sz w:val="18"/>
-                <w:szCs w:val="18"/>
-              </w:rPr>
-              <w:t xml:space="preserve">are </w:t>
-            </w:r>
-            <w:r>
-              <w:rPr>
-                <w:sz w:val="18"/>
-                <w:szCs w:val="18"/>
-              </w:rPr>
-              <w:t xml:space="preserve"> reasonably</w:t>
-            </w:r>
-            <w:proofErr w:type="gramEnd"/>
-            <w:r>
-              <w:rPr>
-                <w:sz w:val="18"/>
-                <w:szCs w:val="18"/>
-              </w:rPr>
-              <w:t xml:space="preserve"> followed.</w:t>
+              <w:t xml:space="preserve">Coding and style best practices are </w:t>
+            </w:r>
+            <w:r>
+              <w:rPr>
+                <w:sz w:val="18"/>
+                <w:szCs w:val="18"/>
+              </w:rPr>
+              <w:t xml:space="preserve"> reasonably followed.</w:t>
             </w:r>
           </w:p>
           <w:p>

</xml_diff>